<commit_message>
Updated ComponentDIT element description for 1.2.1.3 to match newer design.
</commit_message>
<xml_diff>
--- a/TeamTwoFiles/ComponentInfoTable.docx
+++ b/TeamTwoFiles/ComponentInfoTable.docx
@@ -237,8 +237,17 @@
                 <w:b/>
                 <w:bCs/>
               </w:rPr>
-              <w:t xml:space="preserve"> JarvisSuggests</w:t>
-            </w:r>
+              <w:t xml:space="preserve"> </w:t>
+            </w:r>
+            <w:proofErr w:type="spellStart"/>
+            <w:r>
+              <w:rPr>
+                <w:b/>
+                <w:bCs/>
+              </w:rPr>
+              <w:t>JarvisSuggests</w:t>
+            </w:r>
+            <w:proofErr w:type="spellEnd"/>
             <w:r>
               <w:rPr>
                 <w:b/>
@@ -257,7 +266,23 @@
               <w:t>Suggests the</w:t>
             </w:r>
             <w:r>
-              <w:t xml:space="preserve"> plan with its attached scores including scores such as ProfessorScore, WalkScore, etc.</w:t>
+              <w:t xml:space="preserve"> plan with its attached scores including scores such as </w:t>
+            </w:r>
+            <w:proofErr w:type="spellStart"/>
+            <w:r>
+              <w:t>ProfessorScore</w:t>
+            </w:r>
+            <w:proofErr w:type="spellEnd"/>
+            <w:r>
+              <w:t xml:space="preserve">, </w:t>
+            </w:r>
+            <w:proofErr w:type="spellStart"/>
+            <w:r>
+              <w:t>WalkScore</w:t>
+            </w:r>
+            <w:proofErr w:type="spellEnd"/>
+            <w:r>
+              <w:t>, etc.</w:t>
             </w:r>
           </w:p>
         </w:tc>
@@ -283,8 +308,17 @@
                 <w:b/>
                 <w:bCs/>
               </w:rPr>
-              <w:t>1.2.1.2 ScoreSheet</w:t>
-            </w:r>
+              <w:t xml:space="preserve">1.2.1.2 </w:t>
+            </w:r>
+            <w:proofErr w:type="spellStart"/>
+            <w:r>
+              <w:rPr>
+                <w:b/>
+                <w:bCs/>
+              </w:rPr>
+              <w:t>ScoreSheet</w:t>
+            </w:r>
+            <w:proofErr w:type="spellEnd"/>
             <w:r>
               <w:rPr>
                 <w:b/>
@@ -326,8 +360,17 @@
                 <w:b/>
                 <w:bCs/>
               </w:rPr>
-              <w:t>1.2.1.3 SemesterPlan</w:t>
-            </w:r>
+              <w:t xml:space="preserve">1.2.1.3 </w:t>
+            </w:r>
+            <w:proofErr w:type="spellStart"/>
+            <w:r>
+              <w:rPr>
+                <w:b/>
+                <w:bCs/>
+              </w:rPr>
+              <w:t>SemesterPlan</w:t>
+            </w:r>
+            <w:proofErr w:type="spellEnd"/>
             <w:r>
               <w:rPr>
                 <w:b/>
@@ -343,13 +386,7 @@
               <w:t xml:space="preserve"> </w:t>
             </w:r>
             <w:r>
-              <w:t>Creates</w:t>
-            </w:r>
-            <w:r>
-              <w:t xml:space="preserve"> semester plans that align with in the closest way with the user’s preferences while utilizing </w:t>
-            </w:r>
-            <w:r>
-              <w:t>class data, distance data, professor data, and more.</w:t>
+              <w:t>Creates semester plans that align in the closest way with the user’s TOD and DOW preferences while capturing class data, location data, professor data, and more.</w:t>
             </w:r>
           </w:p>
         </w:tc>
@@ -1588,6 +1625,23 @@
 </file>
 
 <file path=customXml/item1.xml><?xml version="1.0" encoding="utf-8"?>
+<p:properties xmlns:p="http://schemas.microsoft.com/office/2006/metadata/properties" xmlns:xsi="http://www.w3.org/2001/XMLSchema-instance" xmlns:pc="http://schemas.microsoft.com/office/infopath/2007/PartnerControls">
+  <documentManagement>
+    <_activity xmlns="eb13d6d7-ffb4-4eac-ba11-81cf72fa54b7" xsi:nil="true"/>
+  </documentManagement>
+</p:properties>
+</file>
+
+<file path=customXml/item2.xml><?xml version="1.0" encoding="utf-8"?>
+<?mso-contentType ?>
+<FormTemplates xmlns="http://schemas.microsoft.com/sharepoint/v3/contenttype/forms">
+  <Display>DocumentLibraryForm</Display>
+  <Edit>DocumentLibraryForm</Edit>
+  <New>DocumentLibraryForm</New>
+</FormTemplates>
+</file>
+
+<file path=customXml/item3.xml><?xml version="1.0" encoding="utf-8"?>
 <ct:contentTypeSchema xmlns:ct="http://schemas.microsoft.com/office/2006/metadata/contentType" xmlns:ma="http://schemas.microsoft.com/office/2006/metadata/properties/metaAttributes" ct:_="" ma:_="" ma:contentTypeName="Document" ma:contentTypeID="0x010100EC9445AC1792AD4D9E8C43ED05573D75" ma:contentTypeVersion="17" ma:contentTypeDescription="Create a new document." ma:contentTypeScope="" ma:versionID="6e136057c649f87f498d84a6d39ef1b4">
   <xsd:schema xmlns:xsd="http://www.w3.org/2001/XMLSchema" xmlns:xs="http://www.w3.org/2001/XMLSchema" xmlns:p="http://schemas.microsoft.com/office/2006/metadata/properties" xmlns:ns3="eb13d6d7-ffb4-4eac-ba11-81cf72fa54b7" xmlns:ns4="945cdc81-a627-4289-a798-fc19179a0fdd" targetNamespace="http://schemas.microsoft.com/office/2006/metadata/properties" ma:root="true" ma:fieldsID="b8596f39a28573c532b7240703fe374b" ns3:_="" ns4:_="">
     <xsd:import namespace="eb13d6d7-ffb4-4eac-ba11-81cf72fa54b7"/>
@@ -1834,24 +1888,25 @@
 </ct:contentTypeSchema>
 </file>
 
-<file path=customXml/item2.xml><?xml version="1.0" encoding="utf-8"?>
-<?mso-contentType ?>
-<FormTemplates xmlns="http://schemas.microsoft.com/sharepoint/v3/contenttype/forms">
-  <Display>DocumentLibraryForm</Display>
-  <Edit>DocumentLibraryForm</Edit>
-  <New>DocumentLibraryForm</New>
-</FormTemplates>
+<file path=customXml/itemProps1.xml><?xml version="1.0" encoding="utf-8"?>
+<ds:datastoreItem xmlns:ds="http://schemas.openxmlformats.org/officeDocument/2006/customXml" ds:itemID="{BA8A8986-AD05-4E78-A67E-FCDDD10F6359}">
+  <ds:schemaRefs>
+    <ds:schemaRef ds:uri="http://schemas.microsoft.com/office/2006/metadata/properties"/>
+    <ds:schemaRef ds:uri="http://schemas.microsoft.com/office/infopath/2007/PartnerControls"/>
+    <ds:schemaRef ds:uri="eb13d6d7-ffb4-4eac-ba11-81cf72fa54b7"/>
+  </ds:schemaRefs>
+</ds:datastoreItem>
 </file>
 
-<file path=customXml/item3.xml><?xml version="1.0" encoding="utf-8"?>
-<p:properties xmlns:p="http://schemas.microsoft.com/office/2006/metadata/properties" xmlns:xsi="http://www.w3.org/2001/XMLSchema-instance" xmlns:pc="http://schemas.microsoft.com/office/infopath/2007/PartnerControls">
-  <documentManagement>
-    <_activity xmlns="eb13d6d7-ffb4-4eac-ba11-81cf72fa54b7" xsi:nil="true"/>
-  </documentManagement>
-</p:properties>
+<file path=customXml/itemProps2.xml><?xml version="1.0" encoding="utf-8"?>
+<ds:datastoreItem xmlns:ds="http://schemas.openxmlformats.org/officeDocument/2006/customXml" ds:itemID="{4E001640-A0B6-42F0-B7EE-54A6F204AE50}">
+  <ds:schemaRefs>
+    <ds:schemaRef ds:uri="http://schemas.microsoft.com/sharepoint/v3/contenttype/forms"/>
+  </ds:schemaRefs>
+</ds:datastoreItem>
 </file>
 
-<file path=customXml/itemProps1.xml><?xml version="1.0" encoding="utf-8"?>
+<file path=customXml/itemProps3.xml><?xml version="1.0" encoding="utf-8"?>
 <ds:datastoreItem xmlns:ds="http://schemas.openxmlformats.org/officeDocument/2006/customXml" ds:itemID="{8DA85FA5-DD01-46E7-9D17-31B7067AE5CF}">
   <ds:schemaRefs>
     <ds:schemaRef ds:uri="http://schemas.microsoft.com/office/2006/metadata/contentType"/>
@@ -1868,22 +1923,4 @@
     <ds:schemaRef ds:uri="http://schemas.microsoft.com/internal/obd"/>
   </ds:schemaRefs>
 </ds:datastoreItem>
-</file>
-
-<file path=customXml/itemProps2.xml><?xml version="1.0" encoding="utf-8"?>
-<ds:datastoreItem xmlns:ds="http://schemas.openxmlformats.org/officeDocument/2006/customXml" ds:itemID="{4E001640-A0B6-42F0-B7EE-54A6F204AE50}">
-  <ds:schemaRefs>
-    <ds:schemaRef ds:uri="http://schemas.microsoft.com/sharepoint/v3/contenttype/forms"/>
-  </ds:schemaRefs>
-</ds:datastoreItem>
-</file>
-
-<file path=customXml/itemProps3.xml><?xml version="1.0" encoding="utf-8"?>
-<ds:datastoreItem xmlns:ds="http://schemas.openxmlformats.org/officeDocument/2006/customXml" ds:itemID="{BA8A8986-AD05-4E78-A67E-FCDDD10F6359}">
-  <ds:schemaRefs>
-    <ds:schemaRef ds:uri="http://schemas.microsoft.com/office/2006/metadata/properties"/>
-    <ds:schemaRef ds:uri="http://schemas.microsoft.com/office/infopath/2007/PartnerControls"/>
-    <ds:schemaRef ds:uri="eb13d6d7-ffb4-4eac-ba11-81cf72fa54b7"/>
-  </ds:schemaRefs>
-</ds:datastoreItem>
 </file>
</xml_diff>